<commit_message>
I add lest scene that should be
</commit_message>
<xml_diff>
--- a/Modules.docx
+++ b/Modules.docx
@@ -10,8 +10,13 @@
           <w:numId w:val="1"/>
         </w:numPr>
       </w:pPr>
+      <w:proofErr w:type="spellStart"/>
       <w:r>
-        <w:t xml:space="preserve">Deserilization module </w:t>
+        <w:t>Deserilization</w:t>
+      </w:r>
+      <w:proofErr w:type="spellEnd"/>
+      <w:r>
+        <w:t xml:space="preserve"> module </w:t>
       </w:r>
     </w:p>
     <w:p>
@@ -24,6 +29,30 @@
       </w:pPr>
       <w:r>
         <w:t xml:space="preserve">Page by page module </w:t>
+      </w:r>
+    </w:p>
+    <w:p>
+      <w:pPr>
+        <w:pStyle w:val="a3"/>
+        <w:numPr>
+          <w:ilvl w:val="0"/>
+          <w:numId w:val="1"/>
+        </w:numPr>
+      </w:pPr>
+      <w:r>
+        <w:t xml:space="preserve">Move Scale Rotate </w:t>
+      </w:r>
+    </w:p>
+    <w:p>
+      <w:pPr>
+        <w:pStyle w:val="a3"/>
+        <w:numPr>
+          <w:ilvl w:val="0"/>
+          <w:numId w:val="1"/>
+        </w:numPr>
+      </w:pPr>
+      <w:r>
+        <w:t xml:space="preserve">Button holding </w:t>
       </w:r>
       <w:bookmarkStart w:id="0" w:name="_GoBack"/>
       <w:bookmarkEnd w:id="0"/>

</xml_diff>